<commit_message>
files and user manual update
</commit_message>
<xml_diff>
--- a/umanual/StockOverflowUserManual.docx
+++ b/umanual/StockOverflowUserManual.docx
@@ -763,6 +763,7 @@
       <w:pPr>
         <w:pStyle w:val="TOC1"/>
         <w:tabs>
+          <w:tab w:val="left" w:pos="567"/>
           <w:tab w:val="right" w:pos="9912"/>
         </w:tabs>
         <w:rPr>
@@ -775,69 +776,66 @@
           <w:lang w:val="en-US"/>
         </w:rPr>
       </w:pPr>
-      <w:hyperlink w:anchor="_Toc303685763" w:history="1">
+      <w:hyperlink w:anchor="_Toc303685764" w:history="1">
         <w:r>
           <w:rPr>
             <w:rStyle w:val="Hyperlink"/>
             <w:noProof/>
             <w:lang w:val="en-US"/>
           </w:rPr>
-          <w:t>Validation</w:t>
-        </w:r>
-        <w:r>
-          <w:rPr>
-            <w:noProof/>
-            <w:webHidden/>
+          <w:t>1.</w:t>
+        </w:r>
+        <w:r>
+          <w:rPr>
+            <w:rFonts w:ascii="Times New Roman" w:hAnsi="Times New Roman" w:cs="Times New Roman"/>
+            <w:b w:val="0"/>
+            <w:smallCaps w:val="0"/>
+            <w:noProof/>
+            <w:sz w:val="24"/>
+            <w:szCs w:val="24"/>
             <w:lang w:val="en-US"/>
           </w:rPr>
           <w:tab/>
         </w:r>
         <w:r>
           <w:rPr>
-            <w:noProof/>
-            <w:webHidden/>
-            <w:lang w:val="en-US"/>
-          </w:rPr>
-          <w:fldChar w:fldCharType="begin"/>
-        </w:r>
-        <w:r>
-          <w:rPr>
-            <w:noProof/>
-            <w:webHidden/>
-            <w:lang w:val="en-US"/>
-          </w:rPr>
-          <w:instrText xml:space="preserve"> PAGEREF _Toc303685763 \h </w:instrText>
-        </w:r>
-        <w:r>
-          <w:rPr>
-            <w:noProof/>
-            <w:webHidden/>
-            <w:lang w:val="en-US"/>
-          </w:rPr>
-        </w:r>
-        <w:r>
-          <w:rPr>
-            <w:noProof/>
-            <w:webHidden/>
-            <w:lang w:val="en-US"/>
-          </w:rPr>
-          <w:fldChar w:fldCharType="separate"/>
-        </w:r>
-        <w:r>
-          <w:rPr>
-            <w:noProof/>
-            <w:webHidden/>
-            <w:lang w:val="en-US"/>
-          </w:rPr>
-          <w:t>2</w:t>
-        </w:r>
-        <w:r>
-          <w:rPr>
-            <w:noProof/>
-            <w:webHidden/>
-            <w:lang w:val="en-US"/>
-          </w:rPr>
-          <w:fldChar w:fldCharType="end"/>
+            <w:rStyle w:val="Hyperlink"/>
+            <w:noProof/>
+            <w:lang w:val="en-US"/>
+          </w:rPr>
+          <w:t>Icons Used in the Manu</w:t>
+        </w:r>
+        <w:r>
+          <w:rPr>
+            <w:rStyle w:val="Hyperlink"/>
+            <w:noProof/>
+            <w:lang w:val="en-US"/>
+          </w:rPr>
+          <w:t>a</w:t>
+        </w:r>
+        <w:r>
+          <w:rPr>
+            <w:rStyle w:val="Hyperlink"/>
+            <w:noProof/>
+            <w:lang w:val="en-US"/>
+          </w:rPr>
+          <w:t>l</w:t>
+        </w:r>
+        <w:r>
+          <w:rPr>
+            <w:noProof/>
+            <w:webHidden/>
+            <w:lang w:val="en-US"/>
+          </w:rPr>
+          <w:tab/>
+        </w:r>
+        <w:r>
+          <w:rPr>
+            <w:noProof/>
+            <w:webHidden/>
+            <w:lang w:val="en-US"/>
+          </w:rPr>
+          <w:t>3</w:t>
         </w:r>
       </w:hyperlink>
     </w:p>
@@ -858,14 +856,14 @@
           <w:lang w:val="en-US"/>
         </w:rPr>
       </w:pPr>
-      <w:hyperlink w:anchor="_Toc303685764" w:history="1">
+      <w:hyperlink w:anchor="_Toc303685772" w:history="1">
         <w:r>
           <w:rPr>
             <w:rStyle w:val="Hyperlink"/>
             <w:noProof/>
             <w:lang w:val="en-US"/>
           </w:rPr>
-          <w:t>1.</w:t>
+          <w:t>2.</w:t>
         </w:r>
         <w:r>
           <w:rPr>
@@ -885,7 +883,7 @@
             <w:noProof/>
             <w:lang w:val="en-US"/>
           </w:rPr>
-          <w:t>Icons Used in the Manuel</w:t>
+          <w:t>Connecting to the Application</w:t>
         </w:r>
         <w:r>
           <w:rPr>
@@ -895,36 +893,72 @@
           </w:rPr>
           <w:tab/>
         </w:r>
-        <w:r>
-          <w:rPr>
-            <w:noProof/>
-            <w:webHidden/>
-            <w:lang w:val="en-US"/>
-          </w:rPr>
-          <w:fldChar w:fldCharType="begin"/>
-        </w:r>
-        <w:r>
-          <w:rPr>
-            <w:noProof/>
-            <w:webHidden/>
-            <w:lang w:val="en-US"/>
-          </w:rPr>
-          <w:instrText xml:space="preserve"> PAGEREF _Toc303685764 \h </w:instrText>
-        </w:r>
-        <w:r>
-          <w:rPr>
-            <w:noProof/>
-            <w:webHidden/>
-            <w:lang w:val="en-US"/>
-          </w:rPr>
-        </w:r>
-        <w:r>
-          <w:rPr>
-            <w:noProof/>
-            <w:webHidden/>
-            <w:lang w:val="en-US"/>
-          </w:rPr>
-          <w:fldChar w:fldCharType="separate"/>
+      </w:hyperlink>
+      <w:r>
+        <w:rPr>
+          <w:noProof/>
+          <w:lang w:val="en-US"/>
+        </w:rPr>
+        <w:t>4</w:t>
+      </w:r>
+    </w:p>
+    <w:p>
+      <w:pPr>
+        <w:pStyle w:val="TOC2"/>
+        <w:tabs>
+          <w:tab w:val="left" w:pos="851"/>
+          <w:tab w:val="right" w:pos="9912"/>
+        </w:tabs>
+        <w:rPr>
+          <w:rFonts w:ascii="Times New Roman" w:hAnsi="Times New Roman" w:cs="Times New Roman"/>
+          <w:noProof/>
+          <w:sz w:val="24"/>
+          <w:szCs w:val="24"/>
+          <w:lang w:val="en-US"/>
+        </w:rPr>
+      </w:pPr>
+      <w:hyperlink w:anchor="_Toc303685773" w:history="1">
+        <w:r>
+          <w:rPr>
+            <w:rStyle w:val="Hyperlink"/>
+            <w:noProof/>
+            <w:lang w:val="en-US"/>
+          </w:rPr>
+          <w:t>2</w:t>
+        </w:r>
+        <w:r>
+          <w:rPr>
+            <w:rStyle w:val="Hyperlink"/>
+            <w:noProof/>
+            <w:lang w:val="en-US"/>
+          </w:rPr>
+          <w:t>.1</w:t>
+        </w:r>
+        <w:r>
+          <w:rPr>
+            <w:rFonts w:ascii="Times New Roman" w:hAnsi="Times New Roman" w:cs="Times New Roman"/>
+            <w:noProof/>
+            <w:sz w:val="24"/>
+            <w:szCs w:val="24"/>
+            <w:lang w:val="en-US"/>
+          </w:rPr>
+          <w:tab/>
+        </w:r>
+        <w:r>
+          <w:rPr>
+            <w:rStyle w:val="Hyperlink"/>
+            <w:noProof/>
+            <w:lang w:val="en-US"/>
+          </w:rPr>
+          <w:t>Address</w:t>
+        </w:r>
+        <w:r>
+          <w:rPr>
+            <w:noProof/>
+            <w:webHidden/>
+            <w:lang w:val="en-US"/>
+          </w:rPr>
+          <w:tab/>
         </w:r>
         <w:r>
           <w:rPr>
@@ -934,13 +968,73 @@
           </w:rPr>
           <w:t>4</w:t>
         </w:r>
-        <w:r>
-          <w:rPr>
-            <w:noProof/>
-            <w:webHidden/>
-            <w:lang w:val="en-US"/>
-          </w:rPr>
-          <w:fldChar w:fldCharType="end"/>
+      </w:hyperlink>
+    </w:p>
+    <w:p>
+      <w:pPr>
+        <w:pStyle w:val="TOC2"/>
+        <w:tabs>
+          <w:tab w:val="left" w:pos="851"/>
+          <w:tab w:val="right" w:pos="9912"/>
+        </w:tabs>
+        <w:rPr>
+          <w:rFonts w:ascii="Times New Roman" w:hAnsi="Times New Roman" w:cs="Times New Roman"/>
+          <w:noProof/>
+          <w:sz w:val="24"/>
+          <w:szCs w:val="24"/>
+          <w:lang w:val="en-US"/>
+        </w:rPr>
+      </w:pPr>
+      <w:hyperlink w:anchor="_Toc303685774" w:history="1">
+        <w:r>
+          <w:rPr>
+            <w:rStyle w:val="Hyperlink"/>
+            <w:noProof/>
+            <w:lang w:val="en-US"/>
+          </w:rPr>
+          <w:t>2</w:t>
+        </w:r>
+        <w:r>
+          <w:rPr>
+            <w:rStyle w:val="Hyperlink"/>
+            <w:noProof/>
+            <w:lang w:val="en-US"/>
+          </w:rPr>
+          <w:t>.2</w:t>
+        </w:r>
+        <w:r>
+          <w:rPr>
+            <w:rFonts w:ascii="Times New Roman" w:hAnsi="Times New Roman" w:cs="Times New Roman"/>
+            <w:noProof/>
+            <w:sz w:val="24"/>
+            <w:szCs w:val="24"/>
+            <w:lang w:val="en-US"/>
+          </w:rPr>
+          <w:tab/>
+        </w:r>
+        <w:r>
+          <w:rPr>
+            <w:rStyle w:val="Hyperlink"/>
+            <w:noProof/>
+            <w:lang w:val="en-US"/>
+          </w:rPr>
+          <w:t>Authentication</w:t>
+        </w:r>
+        <w:r>
+          <w:rPr>
+            <w:noProof/>
+            <w:webHidden/>
+            <w:lang w:val="en-US"/>
+          </w:rPr>
+          <w:tab/>
+        </w:r>
+        <w:r>
+          <w:rPr>
+            <w:noProof/>
+            <w:webHidden/>
+            <w:lang w:val="en-US"/>
+          </w:rPr>
+          <w:t>4</w:t>
         </w:r>
       </w:hyperlink>
     </w:p>
@@ -961,14 +1055,22 @@
           <w:lang w:val="en-US"/>
         </w:rPr>
       </w:pPr>
-      <w:hyperlink w:anchor="_Toc303685772" w:history="1">
+      <w:hyperlink w:anchor="_Toc303685775" w:history="1">
         <w:r>
           <w:rPr>
             <w:rStyle w:val="Hyperlink"/>
             <w:noProof/>
             <w:lang w:val="en-US"/>
           </w:rPr>
-          <w:t>2.</w:t>
+          <w:t>3</w:t>
+        </w:r>
+        <w:r>
+          <w:rPr>
+            <w:rStyle w:val="Hyperlink"/>
+            <w:noProof/>
+            <w:lang w:val="en-US"/>
+          </w:rPr>
+          <w:t>.</w:t>
         </w:r>
         <w:r>
           <w:rPr>
@@ -988,7 +1090,7 @@
             <w:noProof/>
             <w:lang w:val="en-US"/>
           </w:rPr>
-          <w:t>Connecting to the Application</w:t>
+          <w:t>Structuring of the Application</w:t>
         </w:r>
         <w:r>
           <w:rPr>
@@ -1004,46 +1106,7 @@
             <w:webHidden/>
             <w:lang w:val="en-US"/>
           </w:rPr>
-          <w:fldChar w:fldCharType="begin"/>
-        </w:r>
-        <w:r>
-          <w:rPr>
-            <w:noProof/>
-            <w:webHidden/>
-            <w:lang w:val="en-US"/>
-          </w:rPr>
-          <w:instrText xml:space="preserve"> PAGEREF _Toc303685772 \h </w:instrText>
-        </w:r>
-        <w:r>
-          <w:rPr>
-            <w:noProof/>
-            <w:webHidden/>
-            <w:lang w:val="en-US"/>
-          </w:rPr>
-        </w:r>
-        <w:r>
-          <w:rPr>
-            <w:noProof/>
-            <w:webHidden/>
-            <w:lang w:val="en-US"/>
-          </w:rPr>
-          <w:fldChar w:fldCharType="separate"/>
-        </w:r>
-        <w:r>
-          <w:rPr>
-            <w:noProof/>
-            <w:webHidden/>
-            <w:lang w:val="en-US"/>
-          </w:rPr>
-          <w:t>6</w:t>
-        </w:r>
-        <w:r>
-          <w:rPr>
-            <w:noProof/>
-            <w:webHidden/>
-            <w:lang w:val="en-US"/>
-          </w:rPr>
-          <w:fldChar w:fldCharType="end"/>
+          <w:t>4</w:t>
         </w:r>
       </w:hyperlink>
     </w:p>
@@ -1062,14 +1125,14 @@
           <w:lang w:val="en-US"/>
         </w:rPr>
       </w:pPr>
-      <w:hyperlink w:anchor="_Toc303685773" w:history="1">
+      <w:hyperlink w:anchor="_Toc303685776" w:history="1">
         <w:r>
           <w:rPr>
             <w:rStyle w:val="Hyperlink"/>
             <w:noProof/>
             <w:lang w:val="en-US"/>
           </w:rPr>
-          <w:t>2</w:t>
+          <w:t>3</w:t>
         </w:r>
         <w:r>
           <w:rPr>
@@ -1095,7 +1158,7 @@
             <w:noProof/>
             <w:lang w:val="en-US"/>
           </w:rPr>
-          <w:t>Address</w:t>
+          <w:t>Layout</w:t>
         </w:r>
         <w:r>
           <w:rPr>
@@ -1111,46 +1174,7 @@
             <w:webHidden/>
             <w:lang w:val="en-US"/>
           </w:rPr>
-          <w:fldChar w:fldCharType="begin"/>
-        </w:r>
-        <w:r>
-          <w:rPr>
-            <w:noProof/>
-            <w:webHidden/>
-            <w:lang w:val="en-US"/>
-          </w:rPr>
-          <w:instrText xml:space="preserve"> PAGEREF _Toc303685773 \h </w:instrText>
-        </w:r>
-        <w:r>
-          <w:rPr>
-            <w:noProof/>
-            <w:webHidden/>
-            <w:lang w:val="en-US"/>
-          </w:rPr>
-        </w:r>
-        <w:r>
-          <w:rPr>
-            <w:noProof/>
-            <w:webHidden/>
-            <w:lang w:val="en-US"/>
-          </w:rPr>
-          <w:fldChar w:fldCharType="separate"/>
-        </w:r>
-        <w:r>
-          <w:rPr>
-            <w:noProof/>
-            <w:webHidden/>
-            <w:lang w:val="en-US"/>
-          </w:rPr>
-          <w:t>6</w:t>
-        </w:r>
-        <w:r>
-          <w:rPr>
-            <w:noProof/>
-            <w:webHidden/>
-            <w:lang w:val="en-US"/>
-          </w:rPr>
-          <w:fldChar w:fldCharType="end"/>
+          <w:t>5</w:t>
         </w:r>
       </w:hyperlink>
     </w:p>
@@ -1169,14 +1193,14 @@
           <w:lang w:val="en-US"/>
         </w:rPr>
       </w:pPr>
-      <w:hyperlink w:anchor="_Toc303685774" w:history="1">
+      <w:hyperlink w:anchor="_Toc303685777" w:history="1">
         <w:r>
           <w:rPr>
             <w:rStyle w:val="Hyperlink"/>
             <w:noProof/>
             <w:lang w:val="en-US"/>
           </w:rPr>
-          <w:t>2</w:t>
+          <w:t>3</w:t>
         </w:r>
         <w:r>
           <w:rPr>
@@ -1202,7 +1226,7 @@
             <w:noProof/>
             <w:lang w:val="en-US"/>
           </w:rPr>
-          <w:t>Authentication</w:t>
+          <w:t>Components</w:t>
         </w:r>
         <w:r>
           <w:rPr>
@@ -1218,46 +1242,143 @@
             <w:webHidden/>
             <w:lang w:val="en-US"/>
           </w:rPr>
-          <w:fldChar w:fldCharType="begin"/>
-        </w:r>
-        <w:r>
-          <w:rPr>
-            <w:noProof/>
-            <w:webHidden/>
-            <w:lang w:val="en-US"/>
-          </w:rPr>
-          <w:instrText xml:space="preserve"> PAGEREF _Toc303685774 \h </w:instrText>
-        </w:r>
-        <w:r>
-          <w:rPr>
-            <w:noProof/>
-            <w:webHidden/>
-            <w:lang w:val="en-US"/>
-          </w:rPr>
-        </w:r>
-        <w:r>
-          <w:rPr>
-            <w:noProof/>
-            <w:webHidden/>
-            <w:lang w:val="en-US"/>
-          </w:rPr>
-          <w:fldChar w:fldCharType="separate"/>
-        </w:r>
-        <w:r>
-          <w:rPr>
-            <w:noProof/>
-            <w:webHidden/>
-            <w:lang w:val="en-US"/>
-          </w:rPr>
-          <w:t>6</w:t>
-        </w:r>
-        <w:r>
-          <w:rPr>
-            <w:noProof/>
-            <w:webHidden/>
-            <w:lang w:val="en-US"/>
-          </w:rPr>
-          <w:fldChar w:fldCharType="end"/>
+          <w:t>5</w:t>
+        </w:r>
+      </w:hyperlink>
+    </w:p>
+    <w:p>
+      <w:pPr>
+        <w:pStyle w:val="TOC2"/>
+        <w:tabs>
+          <w:tab w:val="left" w:pos="851"/>
+          <w:tab w:val="right" w:pos="9912"/>
+        </w:tabs>
+        <w:rPr>
+          <w:rFonts w:ascii="Times New Roman" w:hAnsi="Times New Roman" w:cs="Times New Roman"/>
+          <w:noProof/>
+          <w:sz w:val="24"/>
+          <w:szCs w:val="24"/>
+          <w:lang w:val="en-US"/>
+        </w:rPr>
+      </w:pPr>
+      <w:hyperlink w:anchor="_Toc303685779" w:history="1">
+        <w:r>
+          <w:rPr>
+            <w:rStyle w:val="Hyperlink"/>
+            <w:noProof/>
+            <w:lang w:val="en-US"/>
+          </w:rPr>
+          <w:t>3</w:t>
+        </w:r>
+        <w:r>
+          <w:rPr>
+            <w:rStyle w:val="Hyperlink"/>
+            <w:noProof/>
+            <w:lang w:val="en-US"/>
+          </w:rPr>
+          <w:t>.4</w:t>
+        </w:r>
+        <w:r>
+          <w:rPr>
+            <w:rFonts w:ascii="Times New Roman" w:hAnsi="Times New Roman" w:cs="Times New Roman"/>
+            <w:noProof/>
+            <w:sz w:val="24"/>
+            <w:szCs w:val="24"/>
+            <w:lang w:val="en-US"/>
+          </w:rPr>
+          <w:tab/>
+        </w:r>
+        <w:r>
+          <w:rPr>
+            <w:rStyle w:val="Hyperlink"/>
+            <w:noProof/>
+            <w:lang w:val="en-US"/>
+          </w:rPr>
+          <w:t>Functionalities</w:t>
+        </w:r>
+        <w:r>
+          <w:rPr>
+            <w:noProof/>
+            <w:webHidden/>
+            <w:lang w:val="en-US"/>
+          </w:rPr>
+          <w:tab/>
+        </w:r>
+        <w:r>
+          <w:rPr>
+            <w:noProof/>
+            <w:webHidden/>
+            <w:lang w:val="en-US"/>
+          </w:rPr>
+          <w:t>5</w:t>
+        </w:r>
+      </w:hyperlink>
+    </w:p>
+    <w:p>
+      <w:pPr>
+        <w:pStyle w:val="TOC3"/>
+        <w:tabs>
+          <w:tab w:val="left" w:pos="1281"/>
+          <w:tab w:val="right" w:pos="9912"/>
+        </w:tabs>
+        <w:rPr>
+          <w:rFonts w:ascii="Times New Roman" w:hAnsi="Times New Roman" w:cs="Times New Roman"/>
+          <w:noProof/>
+          <w:sz w:val="24"/>
+          <w:szCs w:val="24"/>
+          <w:lang w:val="en-US"/>
+        </w:rPr>
+      </w:pPr>
+      <w:hyperlink w:anchor="_Toc303685780" w:history="1">
+        <w:r>
+          <w:rPr>
+            <w:rStyle w:val="Hyperlink"/>
+            <w:noProof/>
+            <w:lang w:val="en-US"/>
+          </w:rPr>
+          <w:t>3</w:t>
+        </w:r>
+        <w:r>
+          <w:rPr>
+            <w:rStyle w:val="Hyperlink"/>
+            <w:noProof/>
+            <w:lang w:val="en-US"/>
+          </w:rPr>
+          <w:t>.4.1</w:t>
+        </w:r>
+        <w:r>
+          <w:rPr>
+            <w:rFonts w:ascii="Times New Roman" w:hAnsi="Times New Roman" w:cs="Times New Roman"/>
+            <w:noProof/>
+            <w:sz w:val="24"/>
+            <w:szCs w:val="24"/>
+            <w:lang w:val="en-US"/>
+          </w:rPr>
+          <w:tab/>
+        </w:r>
+        <w:r>
+          <w:rPr>
+            <w:rStyle w:val="Hyperlink"/>
+            <w:noProof/>
+            <w:lang w:val="en-US"/>
+          </w:rPr>
+          <w:t>Functionalities Presented/Described</w:t>
+        </w:r>
+        <w:r>
+          <w:rPr>
+            <w:noProof/>
+            <w:webHidden/>
+            <w:lang w:val="en-US"/>
+          </w:rPr>
+          <w:tab/>
+        </w:r>
+        <w:r>
+          <w:rPr>
+            <w:noProof/>
+            <w:webHidden/>
+            <w:lang w:val="en-US"/>
+          </w:rPr>
+          <w:t>5</w:t>
         </w:r>
       </w:hyperlink>
     </w:p>
@@ -1278,14 +1399,14 @@
           <w:lang w:val="en-US"/>
         </w:rPr>
       </w:pPr>
-      <w:hyperlink w:anchor="_Toc303685775" w:history="1">
+      <w:hyperlink w:anchor="_Toc303685782" w:history="1">
         <w:r>
           <w:rPr>
             <w:rStyle w:val="Hyperlink"/>
             <w:noProof/>
             <w:lang w:val="en-US"/>
           </w:rPr>
-          <w:t>3</w:t>
+          <w:t>4</w:t>
         </w:r>
         <w:r>
           <w:rPr>
@@ -1313,7 +1434,7 @@
             <w:noProof/>
             <w:lang w:val="en-US"/>
           </w:rPr>
-          <w:t>Structuring of the Application</w:t>
+          <w:t>Function 1 / Searching Stocks</w:t>
         </w:r>
         <w:r>
           <w:rPr>
@@ -1329,46 +1450,7 @@
             <w:webHidden/>
             <w:lang w:val="en-US"/>
           </w:rPr>
-          <w:fldChar w:fldCharType="begin"/>
-        </w:r>
-        <w:r>
-          <w:rPr>
-            <w:noProof/>
-            <w:webHidden/>
-            <w:lang w:val="en-US"/>
-          </w:rPr>
-          <w:instrText xml:space="preserve"> PAGEREF _Toc303685775 \h </w:instrText>
-        </w:r>
-        <w:r>
-          <w:rPr>
-            <w:noProof/>
-            <w:webHidden/>
-            <w:lang w:val="en-US"/>
-          </w:rPr>
-        </w:r>
-        <w:r>
-          <w:rPr>
-            <w:noProof/>
-            <w:webHidden/>
-            <w:lang w:val="en-US"/>
-          </w:rPr>
-          <w:fldChar w:fldCharType="separate"/>
-        </w:r>
-        <w:r>
-          <w:rPr>
-            <w:noProof/>
-            <w:webHidden/>
-            <w:lang w:val="en-US"/>
-          </w:rPr>
           <w:t>6</w:t>
-        </w:r>
-        <w:r>
-          <w:rPr>
-            <w:noProof/>
-            <w:webHidden/>
-            <w:lang w:val="en-US"/>
-          </w:rPr>
-          <w:fldChar w:fldCharType="end"/>
         </w:r>
       </w:hyperlink>
     </w:p>
@@ -1387,14 +1469,14 @@
           <w:lang w:val="en-US"/>
         </w:rPr>
       </w:pPr>
-      <w:hyperlink w:anchor="_Toc303685776" w:history="1">
+      <w:hyperlink w:anchor="_Toc303685783" w:history="1">
         <w:r>
           <w:rPr>
             <w:rStyle w:val="Hyperlink"/>
             <w:noProof/>
             <w:lang w:val="en-US"/>
           </w:rPr>
-          <w:t>3</w:t>
+          <w:t>4</w:t>
         </w:r>
         <w:r>
           <w:rPr>
@@ -1420,7 +1502,7 @@
             <w:noProof/>
             <w:lang w:val="en-US"/>
           </w:rPr>
-          <w:t>Layout</w:t>
+          <w:t>Screenshot</w:t>
         </w:r>
         <w:r>
           <w:rPr>
@@ -1436,46 +1518,7 @@
             <w:webHidden/>
             <w:lang w:val="en-US"/>
           </w:rPr>
-          <w:fldChar w:fldCharType="begin"/>
-        </w:r>
-        <w:r>
-          <w:rPr>
-            <w:noProof/>
-            <w:webHidden/>
-            <w:lang w:val="en-US"/>
-          </w:rPr>
-          <w:instrText xml:space="preserve"> PAGEREF _Toc303685776 \h </w:instrText>
-        </w:r>
-        <w:r>
-          <w:rPr>
-            <w:noProof/>
-            <w:webHidden/>
-            <w:lang w:val="en-US"/>
-          </w:rPr>
-        </w:r>
-        <w:r>
-          <w:rPr>
-            <w:noProof/>
-            <w:webHidden/>
-            <w:lang w:val="en-US"/>
-          </w:rPr>
-          <w:fldChar w:fldCharType="separate"/>
-        </w:r>
-        <w:r>
-          <w:rPr>
-            <w:noProof/>
-            <w:webHidden/>
-            <w:lang w:val="en-US"/>
-          </w:rPr>
           <w:t>6</w:t>
-        </w:r>
-        <w:r>
-          <w:rPr>
-            <w:noProof/>
-            <w:webHidden/>
-            <w:lang w:val="en-US"/>
-          </w:rPr>
-          <w:fldChar w:fldCharType="end"/>
         </w:r>
       </w:hyperlink>
     </w:p>
@@ -1494,14 +1537,14 @@
           <w:lang w:val="en-US"/>
         </w:rPr>
       </w:pPr>
-      <w:hyperlink w:anchor="_Toc303685777" w:history="1">
+      <w:hyperlink w:anchor="_Toc303685784" w:history="1">
         <w:r>
           <w:rPr>
             <w:rStyle w:val="Hyperlink"/>
             <w:noProof/>
             <w:lang w:val="en-US"/>
           </w:rPr>
-          <w:t>3</w:t>
+          <w:t>4</w:t>
         </w:r>
         <w:r>
           <w:rPr>
@@ -1527,7 +1570,7 @@
             <w:noProof/>
             <w:lang w:val="en-US"/>
           </w:rPr>
-          <w:t>Components</w:t>
+          <w:t>Descriptions of fields, content</w:t>
         </w:r>
         <w:r>
           <w:rPr>
@@ -1543,46 +1586,7 @@
             <w:webHidden/>
             <w:lang w:val="en-US"/>
           </w:rPr>
-          <w:fldChar w:fldCharType="begin"/>
-        </w:r>
-        <w:r>
-          <w:rPr>
-            <w:noProof/>
-            <w:webHidden/>
-            <w:lang w:val="en-US"/>
-          </w:rPr>
-          <w:instrText xml:space="preserve"> PAGEREF _Toc303685777 \h </w:instrText>
-        </w:r>
-        <w:r>
-          <w:rPr>
-            <w:noProof/>
-            <w:webHidden/>
-            <w:lang w:val="en-US"/>
-          </w:rPr>
-        </w:r>
-        <w:r>
-          <w:rPr>
-            <w:noProof/>
-            <w:webHidden/>
-            <w:lang w:val="en-US"/>
-          </w:rPr>
-          <w:fldChar w:fldCharType="separate"/>
-        </w:r>
-        <w:r>
-          <w:rPr>
-            <w:noProof/>
-            <w:webHidden/>
-            <w:lang w:val="en-US"/>
-          </w:rPr>
-          <w:t>7</w:t>
-        </w:r>
-        <w:r>
-          <w:rPr>
-            <w:noProof/>
-            <w:webHidden/>
-            <w:lang w:val="en-US"/>
-          </w:rPr>
-          <w:fldChar w:fldCharType="end"/>
+          <w:t>6</w:t>
         </w:r>
       </w:hyperlink>
     </w:p>
@@ -1601,14 +1605,14 @@
           <w:lang w:val="en-US"/>
         </w:rPr>
       </w:pPr>
-      <w:hyperlink w:anchor="_Toc303685779" w:history="1">
+      <w:hyperlink w:anchor="_Toc303685785" w:history="1">
         <w:r>
           <w:rPr>
             <w:rStyle w:val="Hyperlink"/>
             <w:noProof/>
             <w:lang w:val="en-US"/>
           </w:rPr>
-          <w:t>3</w:t>
+          <w:t>4</w:t>
         </w:r>
         <w:r>
           <w:rPr>
@@ -1616,7 +1620,7 @@
             <w:noProof/>
             <w:lang w:val="en-US"/>
           </w:rPr>
-          <w:t>.4</w:t>
+          <w:t>.3</w:t>
         </w:r>
         <w:r>
           <w:rPr>
@@ -1634,7 +1638,7 @@
             <w:noProof/>
             <w:lang w:val="en-US"/>
           </w:rPr>
-          <w:t>Functionalities</w:t>
+          <w:t>Description of actions</w:t>
         </w:r>
         <w:r>
           <w:rPr>
@@ -1650,153 +1654,7 @@
             <w:webHidden/>
             <w:lang w:val="en-US"/>
           </w:rPr>
-          <w:fldChar w:fldCharType="begin"/>
-        </w:r>
-        <w:r>
-          <w:rPr>
-            <w:noProof/>
-            <w:webHidden/>
-            <w:lang w:val="en-US"/>
-          </w:rPr>
-          <w:instrText xml:space="preserve"> PAGEREF _Toc303685779 \h </w:instrText>
-        </w:r>
-        <w:r>
-          <w:rPr>
-            <w:noProof/>
-            <w:webHidden/>
-            <w:lang w:val="en-US"/>
-          </w:rPr>
-        </w:r>
-        <w:r>
-          <w:rPr>
-            <w:noProof/>
-            <w:webHidden/>
-            <w:lang w:val="en-US"/>
-          </w:rPr>
-          <w:fldChar w:fldCharType="separate"/>
-        </w:r>
-        <w:r>
-          <w:rPr>
-            <w:noProof/>
-            <w:webHidden/>
-            <w:lang w:val="en-US"/>
-          </w:rPr>
-          <w:t>7</w:t>
-        </w:r>
-        <w:r>
-          <w:rPr>
-            <w:noProof/>
-            <w:webHidden/>
-            <w:lang w:val="en-US"/>
-          </w:rPr>
-          <w:fldChar w:fldCharType="end"/>
-        </w:r>
-      </w:hyperlink>
-    </w:p>
-    <w:p>
-      <w:pPr>
-        <w:pStyle w:val="TOC3"/>
-        <w:tabs>
-          <w:tab w:val="left" w:pos="1281"/>
-          <w:tab w:val="right" w:pos="9912"/>
-        </w:tabs>
-        <w:rPr>
-          <w:rFonts w:ascii="Times New Roman" w:hAnsi="Times New Roman" w:cs="Times New Roman"/>
-          <w:noProof/>
-          <w:sz w:val="24"/>
-          <w:szCs w:val="24"/>
-          <w:lang w:val="en-US"/>
-        </w:rPr>
-      </w:pPr>
-      <w:hyperlink w:anchor="_Toc303685780" w:history="1">
-        <w:r>
-          <w:rPr>
-            <w:rStyle w:val="Hyperlink"/>
-            <w:noProof/>
-            <w:lang w:val="en-US"/>
-          </w:rPr>
-          <w:t>3</w:t>
-        </w:r>
-        <w:r>
-          <w:rPr>
-            <w:rStyle w:val="Hyperlink"/>
-            <w:noProof/>
-            <w:lang w:val="en-US"/>
-          </w:rPr>
-          <w:t>.4.1</w:t>
-        </w:r>
-        <w:r>
-          <w:rPr>
-            <w:rFonts w:ascii="Times New Roman" w:hAnsi="Times New Roman" w:cs="Times New Roman"/>
-            <w:noProof/>
-            <w:sz w:val="24"/>
-            <w:szCs w:val="24"/>
-            <w:lang w:val="en-US"/>
-          </w:rPr>
-          <w:tab/>
-        </w:r>
-        <w:r>
-          <w:rPr>
-            <w:rStyle w:val="Hyperlink"/>
-            <w:noProof/>
-            <w:lang w:val="en-US"/>
-          </w:rPr>
-          <w:t>Functionalities Presented/Described</w:t>
-        </w:r>
-        <w:r>
-          <w:rPr>
-            <w:noProof/>
-            <w:webHidden/>
-            <w:lang w:val="en-US"/>
-          </w:rPr>
-          <w:tab/>
-        </w:r>
-        <w:r>
-          <w:rPr>
-            <w:noProof/>
-            <w:webHidden/>
-            <w:lang w:val="en-US"/>
-          </w:rPr>
-          <w:fldChar w:fldCharType="begin"/>
-        </w:r>
-        <w:r>
-          <w:rPr>
-            <w:noProof/>
-            <w:webHidden/>
-            <w:lang w:val="en-US"/>
-          </w:rPr>
-          <w:instrText xml:space="preserve"> PAGEREF _Toc303685780 \h </w:instrText>
-        </w:r>
-        <w:r>
-          <w:rPr>
-            <w:noProof/>
-            <w:webHidden/>
-            <w:lang w:val="en-US"/>
-          </w:rPr>
-        </w:r>
-        <w:r>
-          <w:rPr>
-            <w:noProof/>
-            <w:webHidden/>
-            <w:lang w:val="en-US"/>
-          </w:rPr>
-          <w:fldChar w:fldCharType="separate"/>
-        </w:r>
-        <w:r>
-          <w:rPr>
-            <w:noProof/>
-            <w:webHidden/>
-            <w:lang w:val="en-US"/>
-          </w:rPr>
-          <w:t>7</w:t>
-        </w:r>
-        <w:r>
-          <w:rPr>
-            <w:noProof/>
-            <w:webHidden/>
-            <w:lang w:val="en-US"/>
-          </w:rPr>
-          <w:fldChar w:fldCharType="end"/>
+          <w:t>6</w:t>
         </w:r>
       </w:hyperlink>
     </w:p>
@@ -1817,14 +1675,14 @@
           <w:lang w:val="en-US"/>
         </w:rPr>
       </w:pPr>
-      <w:hyperlink w:anchor="_Toc303685782" w:history="1">
+      <w:hyperlink w:anchor="_Toc303685787" w:history="1">
         <w:r>
           <w:rPr>
             <w:rStyle w:val="Hyperlink"/>
             <w:noProof/>
             <w:lang w:val="en-US"/>
           </w:rPr>
-          <w:t>4</w:t>
+          <w:t>5</w:t>
         </w:r>
         <w:r>
           <w:rPr>
@@ -1852,7 +1710,7 @@
             <w:noProof/>
             <w:lang w:val="en-US"/>
           </w:rPr>
-          <w:t>Function 1 / Searching Stocks</w:t>
+          <w:t>Function 2 / Adding Stocks to the Watch List</w:t>
         </w:r>
         <w:r>
           <w:rPr>
@@ -1868,46 +1726,7 @@
             <w:webHidden/>
             <w:lang w:val="en-US"/>
           </w:rPr>
-          <w:fldChar w:fldCharType="begin"/>
-        </w:r>
-        <w:r>
-          <w:rPr>
-            <w:noProof/>
-            <w:webHidden/>
-            <w:lang w:val="en-US"/>
-          </w:rPr>
-          <w:instrText xml:space="preserve"> PAGEREF _Toc303685782 \h </w:instrText>
-        </w:r>
-        <w:r>
-          <w:rPr>
-            <w:noProof/>
-            <w:webHidden/>
-            <w:lang w:val="en-US"/>
-          </w:rPr>
-        </w:r>
-        <w:r>
-          <w:rPr>
-            <w:noProof/>
-            <w:webHidden/>
-            <w:lang w:val="en-US"/>
-          </w:rPr>
-          <w:fldChar w:fldCharType="separate"/>
-        </w:r>
-        <w:r>
-          <w:rPr>
-            <w:noProof/>
-            <w:webHidden/>
-            <w:lang w:val="en-US"/>
-          </w:rPr>
           <w:t>7</w:t>
-        </w:r>
-        <w:r>
-          <w:rPr>
-            <w:noProof/>
-            <w:webHidden/>
-            <w:lang w:val="en-US"/>
-          </w:rPr>
-          <w:fldChar w:fldCharType="end"/>
         </w:r>
       </w:hyperlink>
     </w:p>
@@ -1926,14 +1745,14 @@
           <w:lang w:val="en-US"/>
         </w:rPr>
       </w:pPr>
-      <w:hyperlink w:anchor="_Toc303685783" w:history="1">
+      <w:hyperlink w:anchor="_Toc303685788" w:history="1">
         <w:r>
           <w:rPr>
             <w:rStyle w:val="Hyperlink"/>
             <w:noProof/>
             <w:lang w:val="en-US"/>
           </w:rPr>
-          <w:t>4</w:t>
+          <w:t>5</w:t>
         </w:r>
         <w:r>
           <w:rPr>
@@ -1975,46 +1794,7 @@
             <w:webHidden/>
             <w:lang w:val="en-US"/>
           </w:rPr>
-          <w:fldChar w:fldCharType="begin"/>
-        </w:r>
-        <w:r>
-          <w:rPr>
-            <w:noProof/>
-            <w:webHidden/>
-            <w:lang w:val="en-US"/>
-          </w:rPr>
-          <w:instrText xml:space="preserve"> PAGEREF _Toc303685783 \h </w:instrText>
-        </w:r>
-        <w:r>
-          <w:rPr>
-            <w:noProof/>
-            <w:webHidden/>
-            <w:lang w:val="en-US"/>
-          </w:rPr>
-        </w:r>
-        <w:r>
-          <w:rPr>
-            <w:noProof/>
-            <w:webHidden/>
-            <w:lang w:val="en-US"/>
-          </w:rPr>
-          <w:fldChar w:fldCharType="separate"/>
-        </w:r>
-        <w:r>
-          <w:rPr>
-            <w:noProof/>
-            <w:webHidden/>
-            <w:lang w:val="en-US"/>
-          </w:rPr>
           <w:t>7</w:t>
-        </w:r>
-        <w:r>
-          <w:rPr>
-            <w:noProof/>
-            <w:webHidden/>
-            <w:lang w:val="en-US"/>
-          </w:rPr>
-          <w:fldChar w:fldCharType="end"/>
         </w:r>
       </w:hyperlink>
     </w:p>
@@ -2033,14 +1813,14 @@
           <w:lang w:val="en-US"/>
         </w:rPr>
       </w:pPr>
-      <w:hyperlink w:anchor="_Toc303685784" w:history="1">
+      <w:hyperlink w:anchor="_Toc303685789" w:history="1">
         <w:r>
           <w:rPr>
             <w:rStyle w:val="Hyperlink"/>
             <w:noProof/>
             <w:lang w:val="en-US"/>
           </w:rPr>
-          <w:t>4</w:t>
+          <w:t>5</w:t>
         </w:r>
         <w:r>
           <w:rPr>
@@ -2082,46 +1862,7 @@
             <w:webHidden/>
             <w:lang w:val="en-US"/>
           </w:rPr>
-          <w:fldChar w:fldCharType="begin"/>
-        </w:r>
-        <w:r>
-          <w:rPr>
-            <w:noProof/>
-            <w:webHidden/>
-            <w:lang w:val="en-US"/>
-          </w:rPr>
-          <w:instrText xml:space="preserve"> PAGEREF _Toc303685784 \h </w:instrText>
-        </w:r>
-        <w:r>
-          <w:rPr>
-            <w:noProof/>
-            <w:webHidden/>
-            <w:lang w:val="en-US"/>
-          </w:rPr>
-        </w:r>
-        <w:r>
-          <w:rPr>
-            <w:noProof/>
-            <w:webHidden/>
-            <w:lang w:val="en-US"/>
-          </w:rPr>
-          <w:fldChar w:fldCharType="separate"/>
-        </w:r>
-        <w:r>
-          <w:rPr>
-            <w:noProof/>
-            <w:webHidden/>
-            <w:lang w:val="en-US"/>
-          </w:rPr>
-          <w:t>8</w:t>
-        </w:r>
-        <w:r>
-          <w:rPr>
-            <w:noProof/>
-            <w:webHidden/>
-            <w:lang w:val="en-US"/>
-          </w:rPr>
-          <w:fldChar w:fldCharType="end"/>
+          <w:t>7</w:t>
         </w:r>
       </w:hyperlink>
     </w:p>
@@ -2140,14 +1881,14 @@
           <w:lang w:val="en-US"/>
         </w:rPr>
       </w:pPr>
-      <w:hyperlink w:anchor="_Toc303685785" w:history="1">
+      <w:hyperlink w:anchor="_Toc303685790" w:history="1">
         <w:r>
           <w:rPr>
             <w:rStyle w:val="Hyperlink"/>
             <w:noProof/>
             <w:lang w:val="en-US"/>
           </w:rPr>
-          <w:t>4</w:t>
+          <w:t>5</w:t>
         </w:r>
         <w:r>
           <w:rPr>
@@ -2189,48 +1930,18 @@
             <w:webHidden/>
             <w:lang w:val="en-US"/>
           </w:rPr>
-          <w:fldChar w:fldCharType="begin"/>
-        </w:r>
-        <w:r>
-          <w:rPr>
-            <w:noProof/>
-            <w:webHidden/>
-            <w:lang w:val="en-US"/>
-          </w:rPr>
-          <w:instrText xml:space="preserve"> PAGEREF _Toc303685785 \h </w:instrText>
-        </w:r>
-        <w:r>
-          <w:rPr>
-            <w:noProof/>
-            <w:webHidden/>
-            <w:lang w:val="en-US"/>
-          </w:rPr>
-        </w:r>
-        <w:r>
-          <w:rPr>
-            <w:noProof/>
-            <w:webHidden/>
-            <w:lang w:val="en-US"/>
-          </w:rPr>
-          <w:fldChar w:fldCharType="separate"/>
-        </w:r>
-        <w:r>
-          <w:rPr>
-            <w:noProof/>
-            <w:webHidden/>
-            <w:lang w:val="en-US"/>
-          </w:rPr>
-          <w:t>8</w:t>
-        </w:r>
-        <w:r>
-          <w:rPr>
-            <w:noProof/>
-            <w:webHidden/>
-            <w:lang w:val="en-US"/>
-          </w:rPr>
-          <w:fldChar w:fldCharType="end"/>
+          <w:t>7</w:t>
         </w:r>
       </w:hyperlink>
+    </w:p>
+    <w:p>
+      <w:pPr>
+        <w:pStyle w:val="TOC1"/>
+        <w:tabs>
+          <w:tab w:val="left" w:pos="567"/>
+          <w:tab w:val="right" w:pos="9912"/>
+        </w:tabs>
+      </w:pPr>
     </w:p>
     <w:p>
       <w:pPr>
@@ -2256,7 +1967,7 @@
             <w:noProof/>
             <w:lang w:val="en-US"/>
           </w:rPr>
-          <w:t>5</w:t>
+          <w:t>6</w:t>
         </w:r>
         <w:r>
           <w:rPr>
@@ -2284,7 +1995,15 @@
             <w:noProof/>
             <w:lang w:val="en-US"/>
           </w:rPr>
-          <w:t>Function 2 / Adding Stocks to the Watch List</w:t>
+          <w:t xml:space="preserve">Function </w:t>
+        </w:r>
+        <w:r>
+          <w:rPr>
+            <w:rStyle w:val="Hyperlink"/>
+            <w:noProof/>
+            <w:lang w:val="en-US"/>
+          </w:rPr>
+          <w:t>3 / Showing Stock Info in the Graph</w:t>
         </w:r>
         <w:r>
           <w:rPr>
@@ -2365,7 +2084,7 @@
             <w:noProof/>
             <w:lang w:val="en-US"/>
           </w:rPr>
-          <w:t>5</w:t>
+          <w:t>6</w:t>
         </w:r>
         <w:r>
           <w:rPr>
@@ -2449,6 +2168,8 @@
           <w:fldChar w:fldCharType="end"/>
         </w:r>
       </w:hyperlink>
+      <w:bookmarkStart w:id="2" w:name="_GoBack"/>
+      <w:bookmarkEnd w:id="2"/>
     </w:p>
     <w:p>
       <w:pPr>
@@ -2472,7 +2193,7 @@
             <w:noProof/>
             <w:lang w:val="en-US"/>
           </w:rPr>
-          <w:t>5</w:t>
+          <w:t>6</w:t>
         </w:r>
         <w:r>
           <w:rPr>
@@ -2579,7 +2300,7 @@
             <w:noProof/>
             <w:lang w:val="en-US"/>
           </w:rPr>
-          <w:t>5</w:t>
+          <w:t>6</w:t>
         </w:r>
         <w:r>
           <w:rPr>
@@ -2697,7 +2418,7 @@
             <w:noProof/>
             <w:lang w:val="en-US"/>
           </w:rPr>
-          <w:t>6</w:t>
+          <w:t>7</w:t>
         </w:r>
         <w:r>
           <w:rPr>
@@ -2733,7 +2454,23 @@
             <w:noProof/>
             <w:lang w:val="en-US"/>
           </w:rPr>
-          <w:t>3 / Showing Stock Info in the Graph</w:t>
+          <w:t>4</w:t>
+        </w:r>
+        <w:r>
+          <w:rPr>
+            <w:rStyle w:val="Hyperlink"/>
+            <w:noProof/>
+            <w:lang w:val="en-US"/>
+          </w:rPr>
+          <w:t xml:space="preserve"> / </w:t>
+        </w:r>
+        <w:r>
+          <w:rPr>
+            <w:rStyle w:val="Hyperlink"/>
+            <w:noProof/>
+            <w:lang w:val="en-US"/>
+          </w:rPr>
+          <w:t>Buying and Selling Stocks</w:t>
         </w:r>
         <w:r>
           <w:rPr>
@@ -2814,7 +2551,7 @@
             <w:noProof/>
             <w:lang w:val="en-US"/>
           </w:rPr>
-          <w:t>6</w:t>
+          <w:t>7</w:t>
         </w:r>
         <w:r>
           <w:rPr>
@@ -2921,7 +2658,7 @@
             <w:noProof/>
             <w:lang w:val="en-US"/>
           </w:rPr>
-          <w:t>6</w:t>
+          <w:t>7</w:t>
         </w:r>
         <w:r>
           <w:rPr>
@@ -3028,7 +2765,7 @@
             <w:noProof/>
             <w:lang w:val="en-US"/>
           </w:rPr>
-          <w:t>6</w:t>
+          <w:t>7</w:t>
         </w:r>
         <w:r>
           <w:rPr>
@@ -3146,7 +2883,7 @@
             <w:noProof/>
             <w:lang w:val="en-US"/>
           </w:rPr>
-          <w:t>7</w:t>
+          <w:t>8</w:t>
         </w:r>
         <w:r>
           <w:rPr>
@@ -3182,7 +2919,7 @@
             <w:noProof/>
             <w:lang w:val="en-US"/>
           </w:rPr>
-          <w:t>4</w:t>
+          <w:t>5</w:t>
         </w:r>
         <w:r>
           <w:rPr>
@@ -3198,7 +2935,7 @@
             <w:noProof/>
             <w:lang w:val="en-US"/>
           </w:rPr>
-          <w:t>Buying and Selling Stocks</w:t>
+          <w:t>Importing a CSV file</w:t>
         </w:r>
         <w:r>
           <w:rPr>
@@ -3279,7 +3016,7 @@
             <w:noProof/>
             <w:lang w:val="en-US"/>
           </w:rPr>
-          <w:t>7</w:t>
+          <w:t>8</w:t>
         </w:r>
         <w:r>
           <w:rPr>
@@ -3386,7 +3123,7 @@
             <w:noProof/>
             <w:lang w:val="en-US"/>
           </w:rPr>
-          <w:t>7</w:t>
+          <w:t>8</w:t>
         </w:r>
         <w:r>
           <w:rPr>
@@ -3479,10 +3216,7 @@
           <w:tab w:val="right" w:pos="9912"/>
         </w:tabs>
         <w:rPr>
-          <w:rFonts w:ascii="Times New Roman" w:hAnsi="Times New Roman" w:cs="Times New Roman"/>
           <w:noProof/>
-          <w:sz w:val="24"/>
-          <w:szCs w:val="24"/>
           <w:lang w:val="en-US"/>
         </w:rPr>
       </w:pPr>
@@ -3493,7 +3227,7 @@
             <w:noProof/>
             <w:lang w:val="en-US"/>
           </w:rPr>
-          <w:t>7</w:t>
+          <w:t>8</w:t>
         </w:r>
         <w:r>
           <w:rPr>
@@ -3578,596 +3312,9 @@
         </w:r>
       </w:hyperlink>
     </w:p>
-    <w:p>
-      <w:pPr>
-        <w:pStyle w:val="TOC1"/>
-        <w:tabs>
-          <w:tab w:val="left" w:pos="567"/>
-          <w:tab w:val="right" w:pos="9912"/>
-        </w:tabs>
-      </w:pPr>
-    </w:p>
-    <w:p>
-      <w:pPr>
-        <w:pStyle w:val="TOC1"/>
-        <w:tabs>
-          <w:tab w:val="left" w:pos="567"/>
-          <w:tab w:val="right" w:pos="9912"/>
-        </w:tabs>
-        <w:rPr>
-          <w:rFonts w:ascii="Times New Roman" w:hAnsi="Times New Roman" w:cs="Times New Roman"/>
-          <w:b w:val="0"/>
-          <w:smallCaps w:val="0"/>
-          <w:noProof/>
-          <w:sz w:val="24"/>
-          <w:szCs w:val="24"/>
-          <w:lang w:val="en-US"/>
-        </w:rPr>
-      </w:pPr>
-      <w:hyperlink w:anchor="_Toc303685787" w:history="1">
-        <w:r>
-          <w:rPr>
-            <w:rStyle w:val="Hyperlink"/>
-            <w:noProof/>
-            <w:lang w:val="en-US"/>
-          </w:rPr>
-          <w:t>8</w:t>
-        </w:r>
-        <w:r>
-          <w:rPr>
-            <w:rStyle w:val="Hyperlink"/>
-            <w:noProof/>
-            <w:lang w:val="en-US"/>
-          </w:rPr>
-          <w:t>.</w:t>
-        </w:r>
-        <w:r>
-          <w:rPr>
-            <w:rFonts w:ascii="Times New Roman" w:hAnsi="Times New Roman" w:cs="Times New Roman"/>
-            <w:b w:val="0"/>
-            <w:smallCaps w:val="0"/>
-            <w:noProof/>
-            <w:sz w:val="24"/>
-            <w:szCs w:val="24"/>
-            <w:lang w:val="en-US"/>
-          </w:rPr>
-          <w:tab/>
-        </w:r>
-        <w:r>
-          <w:rPr>
-            <w:rStyle w:val="Hyperlink"/>
-            <w:noProof/>
-            <w:lang w:val="en-US"/>
-          </w:rPr>
-          <w:t xml:space="preserve">Function </w:t>
-        </w:r>
-        <w:r>
-          <w:rPr>
-            <w:rStyle w:val="Hyperlink"/>
-            <w:noProof/>
-            <w:lang w:val="en-US"/>
-          </w:rPr>
-          <w:t>5</w:t>
-        </w:r>
-        <w:r>
-          <w:rPr>
-            <w:rStyle w:val="Hyperlink"/>
-            <w:noProof/>
-            <w:lang w:val="en-US"/>
-          </w:rPr>
-          <w:t xml:space="preserve"> / </w:t>
-        </w:r>
-        <w:r>
-          <w:rPr>
-            <w:rStyle w:val="Hyperlink"/>
-            <w:noProof/>
-            <w:lang w:val="en-US"/>
-          </w:rPr>
-          <w:t>Importing a CSV file</w:t>
-        </w:r>
-        <w:r>
-          <w:rPr>
-            <w:noProof/>
-            <w:webHidden/>
-            <w:lang w:val="en-US"/>
-          </w:rPr>
-          <w:tab/>
-        </w:r>
-        <w:r>
-          <w:rPr>
-            <w:noProof/>
-            <w:webHidden/>
-            <w:lang w:val="en-US"/>
-          </w:rPr>
-          <w:fldChar w:fldCharType="begin"/>
-        </w:r>
-        <w:r>
-          <w:rPr>
-            <w:noProof/>
-            <w:webHidden/>
-            <w:lang w:val="en-US"/>
-          </w:rPr>
-          <w:instrText xml:space="preserve"> PAGEREF _Toc303685787 \h </w:instrText>
-        </w:r>
-        <w:r>
-          <w:rPr>
-            <w:noProof/>
-            <w:webHidden/>
-            <w:lang w:val="en-US"/>
-          </w:rPr>
-        </w:r>
-        <w:r>
-          <w:rPr>
-            <w:noProof/>
-            <w:webHidden/>
-            <w:lang w:val="en-US"/>
-          </w:rPr>
-          <w:fldChar w:fldCharType="separate"/>
-        </w:r>
-        <w:r>
-          <w:rPr>
-            <w:noProof/>
-            <w:webHidden/>
-            <w:lang w:val="en-US"/>
-          </w:rPr>
-          <w:t>8</w:t>
-        </w:r>
-        <w:r>
-          <w:rPr>
-            <w:noProof/>
-            <w:webHidden/>
-            <w:lang w:val="en-US"/>
-          </w:rPr>
-          <w:fldChar w:fldCharType="end"/>
-        </w:r>
-      </w:hyperlink>
-    </w:p>
-    <w:p>
-      <w:pPr>
-        <w:pStyle w:val="TOC2"/>
-        <w:tabs>
-          <w:tab w:val="left" w:pos="851"/>
-          <w:tab w:val="right" w:pos="9912"/>
-        </w:tabs>
-        <w:rPr>
-          <w:rFonts w:ascii="Times New Roman" w:hAnsi="Times New Roman" w:cs="Times New Roman"/>
-          <w:noProof/>
-          <w:sz w:val="24"/>
-          <w:szCs w:val="24"/>
-          <w:lang w:val="en-US"/>
-        </w:rPr>
-      </w:pPr>
-      <w:hyperlink w:anchor="_Toc303685788" w:history="1">
-        <w:r>
-          <w:rPr>
-            <w:rStyle w:val="Hyperlink"/>
-            <w:noProof/>
-            <w:lang w:val="en-US"/>
-          </w:rPr>
-          <w:t>8</w:t>
-        </w:r>
-        <w:r>
-          <w:rPr>
-            <w:rStyle w:val="Hyperlink"/>
-            <w:noProof/>
-            <w:lang w:val="en-US"/>
-          </w:rPr>
-          <w:t>.1</w:t>
-        </w:r>
-        <w:r>
-          <w:rPr>
-            <w:rFonts w:ascii="Times New Roman" w:hAnsi="Times New Roman" w:cs="Times New Roman"/>
-            <w:noProof/>
-            <w:sz w:val="24"/>
-            <w:szCs w:val="24"/>
-            <w:lang w:val="en-US"/>
-          </w:rPr>
-          <w:tab/>
-        </w:r>
-        <w:r>
-          <w:rPr>
-            <w:rStyle w:val="Hyperlink"/>
-            <w:noProof/>
-            <w:lang w:val="en-US"/>
-          </w:rPr>
-          <w:t>Screenshot</w:t>
-        </w:r>
-        <w:r>
-          <w:rPr>
-            <w:noProof/>
-            <w:webHidden/>
-            <w:lang w:val="en-US"/>
-          </w:rPr>
-          <w:tab/>
-        </w:r>
-        <w:r>
-          <w:rPr>
-            <w:noProof/>
-            <w:webHidden/>
-            <w:lang w:val="en-US"/>
-          </w:rPr>
-          <w:fldChar w:fldCharType="begin"/>
-        </w:r>
-        <w:r>
-          <w:rPr>
-            <w:noProof/>
-            <w:webHidden/>
-            <w:lang w:val="en-US"/>
-          </w:rPr>
-          <w:instrText xml:space="preserve"> PAGEREF _Toc303685788 \h </w:instrText>
-        </w:r>
-        <w:r>
-          <w:rPr>
-            <w:noProof/>
-            <w:webHidden/>
-            <w:lang w:val="en-US"/>
-          </w:rPr>
-        </w:r>
-        <w:r>
-          <w:rPr>
-            <w:noProof/>
-            <w:webHidden/>
-            <w:lang w:val="en-US"/>
-          </w:rPr>
-          <w:fldChar w:fldCharType="separate"/>
-        </w:r>
-        <w:r>
-          <w:rPr>
-            <w:noProof/>
-            <w:webHidden/>
-            <w:lang w:val="en-US"/>
-          </w:rPr>
-          <w:t>8</w:t>
-        </w:r>
-        <w:r>
-          <w:rPr>
-            <w:noProof/>
-            <w:webHidden/>
-            <w:lang w:val="en-US"/>
-          </w:rPr>
-          <w:fldChar w:fldCharType="end"/>
-        </w:r>
-      </w:hyperlink>
-    </w:p>
-    <w:p>
-      <w:pPr>
-        <w:pStyle w:val="TOC2"/>
-        <w:tabs>
-          <w:tab w:val="left" w:pos="851"/>
-          <w:tab w:val="right" w:pos="9912"/>
-        </w:tabs>
-        <w:rPr>
-          <w:rFonts w:ascii="Times New Roman" w:hAnsi="Times New Roman" w:cs="Times New Roman"/>
-          <w:noProof/>
-          <w:sz w:val="24"/>
-          <w:szCs w:val="24"/>
-          <w:lang w:val="en-US"/>
-        </w:rPr>
-      </w:pPr>
-      <w:hyperlink w:anchor="_Toc303685789" w:history="1">
-        <w:r>
-          <w:rPr>
-            <w:rStyle w:val="Hyperlink"/>
-            <w:noProof/>
-            <w:lang w:val="en-US"/>
-          </w:rPr>
-          <w:t>8</w:t>
-        </w:r>
-        <w:r>
-          <w:rPr>
-            <w:rStyle w:val="Hyperlink"/>
-            <w:noProof/>
-            <w:lang w:val="en-US"/>
-          </w:rPr>
-          <w:t>.2</w:t>
-        </w:r>
-        <w:r>
-          <w:rPr>
-            <w:rFonts w:ascii="Times New Roman" w:hAnsi="Times New Roman" w:cs="Times New Roman"/>
-            <w:noProof/>
-            <w:sz w:val="24"/>
-            <w:szCs w:val="24"/>
-            <w:lang w:val="en-US"/>
-          </w:rPr>
-          <w:tab/>
-        </w:r>
-        <w:r>
-          <w:rPr>
-            <w:rStyle w:val="Hyperlink"/>
-            <w:noProof/>
-            <w:lang w:val="en-US"/>
-          </w:rPr>
-          <w:t>Descriptions of fields, content</w:t>
-        </w:r>
-        <w:r>
-          <w:rPr>
-            <w:noProof/>
-            <w:webHidden/>
-            <w:lang w:val="en-US"/>
-          </w:rPr>
-          <w:tab/>
-        </w:r>
-        <w:r>
-          <w:rPr>
-            <w:noProof/>
-            <w:webHidden/>
-            <w:lang w:val="en-US"/>
-          </w:rPr>
-          <w:fldChar w:fldCharType="begin"/>
-        </w:r>
-        <w:r>
-          <w:rPr>
-            <w:noProof/>
-            <w:webHidden/>
-            <w:lang w:val="en-US"/>
-          </w:rPr>
-          <w:instrText xml:space="preserve"> PAGEREF _Toc303685789 \h </w:instrText>
-        </w:r>
-        <w:r>
-          <w:rPr>
-            <w:noProof/>
-            <w:webHidden/>
-            <w:lang w:val="en-US"/>
-          </w:rPr>
-        </w:r>
-        <w:r>
-          <w:rPr>
-            <w:noProof/>
-            <w:webHidden/>
-            <w:lang w:val="en-US"/>
-          </w:rPr>
-          <w:fldChar w:fldCharType="separate"/>
-        </w:r>
-        <w:r>
-          <w:rPr>
-            <w:noProof/>
-            <w:webHidden/>
-            <w:lang w:val="en-US"/>
-          </w:rPr>
-          <w:t>8</w:t>
-        </w:r>
-        <w:r>
-          <w:rPr>
-            <w:noProof/>
-            <w:webHidden/>
-            <w:lang w:val="en-US"/>
-          </w:rPr>
-          <w:fldChar w:fldCharType="end"/>
-        </w:r>
-      </w:hyperlink>
-    </w:p>
-    <w:p>
-      <w:pPr>
-        <w:pStyle w:val="TOC2"/>
-        <w:tabs>
-          <w:tab w:val="left" w:pos="851"/>
-          <w:tab w:val="right" w:pos="9912"/>
-        </w:tabs>
-        <w:rPr>
-          <w:rFonts w:ascii="Times New Roman" w:hAnsi="Times New Roman" w:cs="Times New Roman"/>
-          <w:noProof/>
-          <w:sz w:val="24"/>
-          <w:szCs w:val="24"/>
-          <w:lang w:val="en-US"/>
-        </w:rPr>
-      </w:pPr>
-      <w:hyperlink w:anchor="_Toc303685790" w:history="1">
-        <w:r>
-          <w:rPr>
-            <w:rStyle w:val="Hyperlink"/>
-            <w:noProof/>
-            <w:lang w:val="en-US"/>
-          </w:rPr>
-          <w:t>8</w:t>
-        </w:r>
-        <w:r>
-          <w:rPr>
-            <w:rStyle w:val="Hyperlink"/>
-            <w:noProof/>
-            <w:lang w:val="en-US"/>
-          </w:rPr>
-          <w:t>.3</w:t>
-        </w:r>
-        <w:r>
-          <w:rPr>
-            <w:rFonts w:ascii="Times New Roman" w:hAnsi="Times New Roman" w:cs="Times New Roman"/>
-            <w:noProof/>
-            <w:sz w:val="24"/>
-            <w:szCs w:val="24"/>
-            <w:lang w:val="en-US"/>
-          </w:rPr>
-          <w:tab/>
-        </w:r>
-        <w:r>
-          <w:rPr>
-            <w:rStyle w:val="Hyperlink"/>
-            <w:noProof/>
-            <w:lang w:val="en-US"/>
-          </w:rPr>
-          <w:t>Description of actions</w:t>
-        </w:r>
-        <w:r>
-          <w:rPr>
-            <w:noProof/>
-            <w:webHidden/>
-            <w:lang w:val="en-US"/>
-          </w:rPr>
-          <w:tab/>
-        </w:r>
-        <w:r>
-          <w:rPr>
-            <w:noProof/>
-            <w:webHidden/>
-            <w:lang w:val="en-US"/>
-          </w:rPr>
-          <w:fldChar w:fldCharType="begin"/>
-        </w:r>
-        <w:r>
-          <w:rPr>
-            <w:noProof/>
-            <w:webHidden/>
-            <w:lang w:val="en-US"/>
-          </w:rPr>
-          <w:instrText xml:space="preserve"> PAGEREF _Toc303685790 \h </w:instrText>
-        </w:r>
-        <w:r>
-          <w:rPr>
-            <w:noProof/>
-            <w:webHidden/>
-            <w:lang w:val="en-US"/>
-          </w:rPr>
-        </w:r>
-        <w:r>
-          <w:rPr>
-            <w:noProof/>
-            <w:webHidden/>
-            <w:lang w:val="en-US"/>
-          </w:rPr>
-          <w:fldChar w:fldCharType="separate"/>
-        </w:r>
-        <w:r>
-          <w:rPr>
-            <w:noProof/>
-            <w:webHidden/>
-            <w:lang w:val="en-US"/>
-          </w:rPr>
-          <w:t>8</w:t>
-        </w:r>
-        <w:r>
-          <w:rPr>
-            <w:noProof/>
-            <w:webHidden/>
-            <w:lang w:val="en-US"/>
-          </w:rPr>
-          <w:fldChar w:fldCharType="end"/>
-        </w:r>
-      </w:hyperlink>
-    </w:p>
-    <w:p>
-      <w:pPr>
-        <w:pStyle w:val="TOC1"/>
-        <w:tabs>
-          <w:tab w:val="left" w:pos="567"/>
-          <w:tab w:val="right" w:pos="9912"/>
-        </w:tabs>
-        <w:rPr>
-          <w:rFonts w:ascii="Times New Roman" w:hAnsi="Times New Roman" w:cs="Times New Roman"/>
-          <w:b w:val="0"/>
-          <w:smallCaps w:val="0"/>
-          <w:noProof/>
-          <w:sz w:val="24"/>
-          <w:szCs w:val="24"/>
-          <w:lang w:val="en-US"/>
-        </w:rPr>
-      </w:pPr>
-      <w:hyperlink w:anchor="_Toc303685792" w:history="1">
-        <w:r>
-          <w:rPr>
-            <w:rStyle w:val="Hyperlink"/>
-            <w:noProof/>
-            <w:lang w:val="en-US"/>
-          </w:rPr>
-          <w:t>9</w:t>
-        </w:r>
-        <w:r>
-          <w:rPr>
-            <w:rStyle w:val="Hyperlink"/>
-            <w:noProof/>
-            <w:lang w:val="en-US"/>
-          </w:rPr>
-          <w:t>.</w:t>
-        </w:r>
-        <w:r>
-          <w:rPr>
-            <w:rFonts w:ascii="Times New Roman" w:hAnsi="Times New Roman" w:cs="Times New Roman"/>
-            <w:b w:val="0"/>
-            <w:smallCaps w:val="0"/>
-            <w:noProof/>
-            <w:sz w:val="24"/>
-            <w:szCs w:val="24"/>
-            <w:lang w:val="en-US"/>
-          </w:rPr>
-          <w:tab/>
-        </w:r>
-        <w:r>
-          <w:rPr>
-            <w:rStyle w:val="Hyperlink"/>
-            <w:noProof/>
-            <w:lang w:val="en-US"/>
-          </w:rPr>
-          <w:t>Appendix</w:t>
-        </w:r>
-        <w:r>
-          <w:rPr>
-            <w:noProof/>
-            <w:webHidden/>
-            <w:lang w:val="en-US"/>
-          </w:rPr>
-          <w:tab/>
-        </w:r>
-        <w:r>
-          <w:rPr>
-            <w:noProof/>
-            <w:webHidden/>
-            <w:lang w:val="en-US"/>
-          </w:rPr>
-          <w:fldChar w:fldCharType="begin"/>
-        </w:r>
-        <w:r>
-          <w:rPr>
-            <w:noProof/>
-            <w:webHidden/>
-            <w:lang w:val="en-US"/>
-          </w:rPr>
-          <w:instrText xml:space="preserve"> PAGEREF _Toc303685792 \h </w:instrText>
-        </w:r>
-        <w:r>
-          <w:rPr>
-            <w:noProof/>
-            <w:webHidden/>
-            <w:lang w:val="en-US"/>
-          </w:rPr>
-        </w:r>
-        <w:r>
-          <w:rPr>
-            <w:noProof/>
-            <w:webHidden/>
-            <w:lang w:val="en-US"/>
-          </w:rPr>
-          <w:fldChar w:fldCharType="separate"/>
-        </w:r>
-        <w:r>
-          <w:rPr>
-            <w:noProof/>
-            <w:webHidden/>
-            <w:lang w:val="en-US"/>
-          </w:rPr>
-          <w:t>9</w:t>
-        </w:r>
-        <w:r>
-          <w:rPr>
-            <w:noProof/>
-            <w:webHidden/>
-            <w:lang w:val="en-US"/>
-          </w:rPr>
-          <w:fldChar w:fldCharType="end"/>
-        </w:r>
-      </w:hyperlink>
-    </w:p>
-    <w:p>
-      <w:pPr>
-        <w:rPr>
-          <w:lang w:val="en-US"/>
-        </w:rPr>
-      </w:pPr>
-    </w:p>
-    <w:p>
-      <w:pPr>
-        <w:rPr>
-          <w:lang w:val="en-US"/>
-        </w:rPr>
-      </w:pPr>
-    </w:p>
+    <w:p/>
+    <w:p/>
+    <w:p/>
     <w:p>
       <w:pPr>
         <w:pStyle w:val="Heading1"/>
@@ -4186,9 +3333,10 @@
         <w:rPr>
           <w:lang w:val="en-US"/>
         </w:rPr>
+        <w:lastRenderedPageBreak/>
         <w:fldChar w:fldCharType="end"/>
       </w:r>
-      <w:bookmarkStart w:id="2" w:name="_Toc303685764"/>
+      <w:bookmarkStart w:id="3" w:name="_Toc303685764"/>
       <w:r>
         <w:rPr>
           <w:bCs w:val="0"/>
@@ -4196,9 +3344,27 @@
           <w:szCs w:val="28"/>
           <w:lang w:val="en-US"/>
         </w:rPr>
-        <w:t>Icons Used in the Manuel</w:t>
-      </w:r>
-      <w:bookmarkEnd w:id="2"/>
+        <w:t>Icons Used in the Manu</w:t>
+      </w:r>
+      <w:r>
+        <w:rPr>
+          <w:bCs w:val="0"/>
+          <w:sz w:val="28"/>
+          <w:szCs w:val="28"/>
+          <w:lang w:val="en-US"/>
+        </w:rPr>
+        <w:t>a</w:t>
+      </w:r>
+      <w:r>
+        <w:rPr>
+          <w:bCs w:val="0"/>
+          <w:sz w:val="28"/>
+          <w:szCs w:val="28"/>
+          <w:lang w:val="en-US"/>
+        </w:rPr>
+        <w:t>l</w:t>
+      </w:r>
+      <w:bookmarkEnd w:id="3"/>
     </w:p>
     <w:p>
       <w:pPr>
@@ -4867,14 +4033,14 @@
           <w:lang w:val="en-US"/>
         </w:rPr>
       </w:pPr>
-      <w:bookmarkStart w:id="3" w:name="_Toc303685769"/>
+      <w:bookmarkStart w:id="4" w:name="_Toc303685769"/>
       <w:r>
         <w:rPr>
           <w:lang w:val="en-US"/>
         </w:rPr>
         <w:t>Support</w:t>
       </w:r>
-      <w:bookmarkEnd w:id="3"/>
+      <w:bookmarkEnd w:id="4"/>
     </w:p>
     <w:p>
       <w:pPr>
@@ -5017,7 +4183,7 @@
           <w:lang w:val="en-US"/>
         </w:rPr>
       </w:pPr>
-      <w:bookmarkStart w:id="4" w:name="_Toc303685770"/>
+      <w:bookmarkStart w:id="5" w:name="_Toc303685770"/>
       <w:r>
         <w:rPr>
           <w:lang w:val="en-US"/>
@@ -5048,7 +4214,7 @@
         </w:rPr>
         <w:t>ocumentation</w:t>
       </w:r>
-      <w:bookmarkEnd w:id="4"/>
+      <w:bookmarkEnd w:id="5"/>
       <w:r>
         <w:rPr>
           <w:lang w:val="en-US"/>
@@ -5184,15 +4350,15 @@
           <w:lang w:val="en-US"/>
         </w:rPr>
       </w:pPr>
-      <w:bookmarkStart w:id="5" w:name="_Toc107043725"/>
-      <w:bookmarkStart w:id="6" w:name="_Toc109443866"/>
+      <w:bookmarkStart w:id="6" w:name="_Toc107043725"/>
+      <w:bookmarkStart w:id="7" w:name="_Toc109443866"/>
       <w:r>
         <w:rPr>
           <w:lang w:val="en-US"/>
         </w:rPr>
         <w:br w:type="page"/>
       </w:r>
-      <w:bookmarkStart w:id="7" w:name="_Toc303685772"/>
+      <w:bookmarkStart w:id="8" w:name="_Toc303685772"/>
       <w:r>
         <w:rPr>
           <w:bCs w:val="0"/>
@@ -5248,7 +4414,7 @@
         </w:rPr>
         <w:t>pplication</w:t>
       </w:r>
-      <w:bookmarkEnd w:id="7"/>
+      <w:bookmarkEnd w:id="8"/>
     </w:p>
     <w:p>
       <w:pPr>
@@ -5264,7 +4430,7 @@
           <w:lang w:val="en-US"/>
         </w:rPr>
       </w:pPr>
-      <w:bookmarkStart w:id="8" w:name="_Toc303685773"/>
+      <w:bookmarkStart w:id="9" w:name="_Toc303685773"/>
       <w:r>
         <w:rPr>
           <w:lang w:val="en-US"/>
@@ -5277,7 +4443,7 @@
         </w:rPr>
         <w:t>ddress</w:t>
       </w:r>
-      <w:bookmarkEnd w:id="8"/>
+      <w:bookmarkEnd w:id="9"/>
     </w:p>
     <w:p>
       <w:pPr>
@@ -5313,7 +4479,7 @@
           <w:lang w:val="en-US"/>
         </w:rPr>
       </w:pPr>
-      <w:bookmarkStart w:id="9" w:name="_Toc303685774"/>
+      <w:bookmarkStart w:id="10" w:name="_Toc303685774"/>
       <w:r>
         <w:rPr>
           <w:lang w:val="en-US"/>
@@ -5326,7 +4492,7 @@
         </w:rPr>
         <w:t>ication</w:t>
       </w:r>
-      <w:bookmarkEnd w:id="9"/>
+      <w:bookmarkEnd w:id="10"/>
     </w:p>
     <w:p>
       <w:pPr>
@@ -5583,7 +4749,7 @@
           <w:lang w:val="en-US"/>
         </w:rPr>
       </w:pPr>
-      <w:bookmarkStart w:id="10" w:name="_Toc303685775"/>
+      <w:bookmarkStart w:id="11" w:name="_Toc303685775"/>
       <w:r>
         <w:rPr>
           <w:bCs w:val="0"/>
@@ -5611,7 +4777,7 @@
         </w:rPr>
         <w:t>pplication</w:t>
       </w:r>
-      <w:bookmarkEnd w:id="10"/>
+      <w:bookmarkEnd w:id="11"/>
     </w:p>
     <w:p>
       <w:pPr>
@@ -5627,14 +4793,14 @@
           <w:lang w:val="en-US"/>
         </w:rPr>
       </w:pPr>
-      <w:bookmarkStart w:id="11" w:name="_Toc303685776"/>
+      <w:bookmarkStart w:id="12" w:name="_Toc303685776"/>
       <w:r>
         <w:rPr>
           <w:lang w:val="en-US"/>
         </w:rPr>
         <w:t>Layout</w:t>
       </w:r>
-      <w:bookmarkEnd w:id="11"/>
+      <w:bookmarkEnd w:id="12"/>
     </w:p>
     <w:p>
       <w:pPr>
@@ -5927,15 +5093,7 @@
         <w:rPr>
           <w:lang w:val="en-US"/>
         </w:rPr>
-        <w:t>: Provides a li</w:t>
-      </w:r>
-      <w:bookmarkStart w:id="12" w:name="_GoBack"/>
-      <w:bookmarkEnd w:id="12"/>
-      <w:r>
-        <w:rPr>
-          <w:lang w:val="en-US"/>
-        </w:rPr>
-        <w:t>nk to this document.</w:t>
+        <w:t>: Provides a link to this document.</w:t>
       </w:r>
     </w:p>
     <w:p>
@@ -6797,8 +5955,8 @@
       </w:pPr>
       <w:bookmarkStart w:id="19" w:name="_Toc107043749"/>
       <w:bookmarkStart w:id="20" w:name="_Toc109443870"/>
-      <w:bookmarkEnd w:id="5"/>
       <w:bookmarkEnd w:id="6"/>
+      <w:bookmarkEnd w:id="7"/>
     </w:p>
     <w:p>
       <w:pPr>
@@ -7498,13 +6656,7 @@
         <w:rPr>
           <w:lang w:val="en-US"/>
         </w:rPr>
-        <w:t>The graph provides historical data</w:t>
-      </w:r>
-      <w:r>
-        <w:rPr>
-          <w:lang w:val="en-US"/>
-        </w:rPr>
-        <w:t xml:space="preserve"> about the prices of the stock. It allows the user to see prices in 1 day, 5 days, 1 months, 6 months, 1 year, and all-time prices. It also allows the user to select a particular interval.</w:t>
+        <w:t>The graph provides historical data about the prices of the stock. It allows the user to see prices in 1 day, 5 days, 1 months, 6 months, 1 year, and all-time prices. It also allows the user to select a particular interval.</w:t>
       </w:r>
     </w:p>
     <w:p>
@@ -7518,37 +6670,7 @@
         <w:rPr>
           <w:lang w:val="en-US"/>
         </w:rPr>
-        <w:t>Other</w:t>
-      </w:r>
-      <w:r>
-        <w:rPr>
-          <w:lang w:val="en-US"/>
-        </w:rPr>
-        <w:t xml:space="preserve"> information</w:t>
-      </w:r>
-      <w:r>
-        <w:rPr>
-          <w:lang w:val="en-US"/>
-        </w:rPr>
-        <w:t xml:space="preserve"> is presented</w:t>
-      </w:r>
-      <w:r>
-        <w:rPr>
-          <w:lang w:val="en-US"/>
-        </w:rPr>
-        <w:t xml:space="preserve"> in the information box such as closing and opening price in addition to the information</w:t>
-      </w:r>
-      <w:r>
-        <w:rPr>
-          <w:lang w:val="en-US"/>
-        </w:rPr>
-        <w:t xml:space="preserve"> already</w:t>
-      </w:r>
-      <w:r>
-        <w:rPr>
-          <w:lang w:val="en-US"/>
-        </w:rPr>
-        <w:t xml:space="preserve"> provided on the lists.</w:t>
+        <w:t>Other information is presented in the information box such as closing and opening price in addition to the information already provided on the lists.</w:t>
       </w:r>
     </w:p>
     <w:p>
@@ -7827,9 +6949,9 @@
           <w:lang w:val="en-US" w:eastAsia="en-US"/>
         </w:rPr>
         <w:drawing>
-          <wp:inline distT="0" distB="0" distL="0" distR="0" wp14:anchorId="14F868FE" wp14:editId="7D96885C">
-            <wp:extent cx="5720303" cy="3385368"/>
-            <wp:effectExtent l="0" t="0" r="0" b="0"/>
+          <wp:inline distT="0" distB="0" distL="0" distR="0" wp14:anchorId="14F868FE" wp14:editId="10F744E7">
+            <wp:extent cx="5423912" cy="3209959"/>
+            <wp:effectExtent l="0" t="0" r="12065" b="0"/>
             <wp:docPr id="20" name="Picture 20"/>
             <wp:cNvGraphicFramePr>
               <a:graphicFrameLocks xmlns:a="http://schemas.openxmlformats.org/drawingml/2006/main" noChangeAspect="1"/>
@@ -7856,7 +6978,7 @@
                   <pic:spPr>
                     <a:xfrm>
                       <a:off x="0" y="0"/>
-                      <a:ext cx="5723760" cy="3387414"/>
+                      <a:ext cx="5428644" cy="3212760"/>
                     </a:xfrm>
                     <a:prstGeom prst="rect">
                       <a:avLst/>
@@ -7974,11 +7096,10 @@
           <w:noProof/>
           <w:lang w:val="en-US" w:eastAsia="en-US"/>
         </w:rPr>
-        <w:lastRenderedPageBreak/>
         <w:drawing>
-          <wp:inline distT="0" distB="0" distL="0" distR="0" wp14:anchorId="43495955" wp14:editId="630B9F69">
-            <wp:extent cx="6300470" cy="3678555"/>
-            <wp:effectExtent l="0" t="0" r="0" b="4445"/>
+          <wp:inline distT="0" distB="0" distL="0" distR="0" wp14:anchorId="43495955" wp14:editId="6AB6DA46">
+            <wp:extent cx="5434655" cy="3173044"/>
+            <wp:effectExtent l="0" t="0" r="1270" b="2540"/>
             <wp:docPr id="23" name="Picture 23"/>
             <wp:cNvGraphicFramePr>
               <a:graphicFrameLocks xmlns:a="http://schemas.openxmlformats.org/drawingml/2006/main" noChangeAspect="1"/>
@@ -8005,7 +7126,7 @@
                   <pic:spPr>
                     <a:xfrm>
                       <a:off x="0" y="0"/>
-                      <a:ext cx="6300470" cy="3678555"/>
+                      <a:ext cx="5444377" cy="3178720"/>
                     </a:xfrm>
                     <a:prstGeom prst="rect">
                       <a:avLst/>
@@ -8042,6 +7163,7 @@
         <w:rPr>
           <w:lang w:val="en-US"/>
         </w:rPr>
+        <w:lastRenderedPageBreak/>
         <w:t>Descriptions of fields, content</w:t>
       </w:r>
     </w:p>
@@ -8120,31 +7242,7 @@
         <w:rPr>
           <w:lang w:val="en-US"/>
         </w:rPr>
-        <w:t xml:space="preserve">provide the ticker symbol </w:t>
-      </w:r>
-      <w:r>
-        <w:rPr>
-          <w:lang w:val="en-US"/>
-        </w:rPr>
-        <w:t>and quantity desired to sell</w:t>
-      </w:r>
-      <w:r>
-        <w:rPr>
-          <w:lang w:val="en-US"/>
-        </w:rPr>
-        <w:t xml:space="preserve"> at the</w:t>
-      </w:r>
-      <w:r>
-        <w:rPr>
-          <w:lang w:val="en-US"/>
-        </w:rPr>
-        <w:t xml:space="preserve"> Buy/Sell box, and click the Sell</w:t>
-      </w:r>
-      <w:r>
-        <w:rPr>
-          <w:lang w:val="en-US"/>
-        </w:rPr>
-        <w:t xml:space="preserve"> button.</w:t>
+        <w:t>provide the ticker symbol and quantity desired to sell at the Buy/Sell box, and click the Sell button.</w:t>
       </w:r>
     </w:p>
     <w:p>
@@ -8356,7 +7454,6 @@
         <w:rPr>
           <w:lang w:val="en-US"/>
         </w:rPr>
-        <w:lastRenderedPageBreak/>
         <w:t xml:space="preserve">Screenshot </w:t>
       </w:r>
     </w:p>
@@ -8555,142 +7652,15 @@
         </w:rPr>
         <w:t xml:space="preserve">  Do not provide files that are not CSV for the web application will NOT import it.</w:t>
       </w:r>
-    </w:p>
-    <w:p>
-      <w:pPr>
-        <w:pStyle w:val="Heading1"/>
-        <w:numPr>
-          <w:ilvl w:val="0"/>
-          <w:numId w:val="1"/>
-        </w:numPr>
-        <w:rPr>
-          <w:bCs w:val="0"/>
-          <w:sz w:val="28"/>
-          <w:szCs w:val="28"/>
-          <w:lang w:val="en-US"/>
-        </w:rPr>
-      </w:pPr>
-      <w:bookmarkStart w:id="25" w:name="_Toc303685792"/>
       <w:bookmarkEnd w:id="19"/>
       <w:bookmarkEnd w:id="20"/>
-      <w:r>
-        <w:rPr>
-          <w:bCs w:val="0"/>
-          <w:sz w:val="28"/>
-          <w:szCs w:val="28"/>
-          <w:lang w:val="en-US"/>
-        </w:rPr>
-        <w:t>Append</w:t>
-      </w:r>
-      <w:bookmarkEnd w:id="25"/>
-      <w:r>
-        <w:rPr>
-          <w:bCs w:val="0"/>
-          <w:sz w:val="28"/>
-          <w:szCs w:val="28"/>
-          <w:lang w:val="en-US"/>
-        </w:rPr>
-        <w:t>ix</w:t>
-      </w:r>
-    </w:p>
-    <w:p>
-      <w:pPr>
-        <w:rPr>
-          <w:lang w:val="en-US"/>
-        </w:rPr>
-      </w:pPr>
-    </w:p>
-    <w:p>
-      <w:pPr>
-        <w:rPr>
-          <w:lang w:val="en-US"/>
-        </w:rPr>
-      </w:pPr>
-    </w:p>
-    <w:p>
-      <w:pPr>
-        <w:pStyle w:val="Aremplacer"/>
-        <w:rPr>
-          <w:lang w:val="en-US"/>
-        </w:rPr>
-      </w:pPr>
-      <w:bookmarkStart w:id="26" w:name="Q2"/>
-      <w:r>
-        <w:rPr>
-          <w:lang w:val="en-US"/>
-        </w:rPr>
-        <w:t>&lt;</w:t>
-      </w:r>
-      <w:r>
-        <w:rPr>
-          <w:lang w:val="en-US"/>
-        </w:rPr>
-        <w:t>Give here any additional</w:t>
-      </w:r>
-      <w:r>
-        <w:rPr>
-          <w:lang w:val="en-US"/>
-        </w:rPr>
-        <w:t xml:space="preserve"> information </w:t>
-      </w:r>
-      <w:r>
-        <w:rPr>
-          <w:lang w:val="en-US"/>
-        </w:rPr>
-        <w:t>that could make the</w:t>
-      </w:r>
-      <w:r>
-        <w:rPr>
-          <w:lang w:val="en-US"/>
-        </w:rPr>
-        <w:t xml:space="preserve"> </w:t>
-      </w:r>
-      <w:r>
-        <w:rPr>
-          <w:lang w:val="en-US"/>
-        </w:rPr>
-        <w:t>functional</w:t>
-      </w:r>
-      <w:r>
-        <w:rPr>
-          <w:lang w:val="en-US"/>
-        </w:rPr>
-        <w:t xml:space="preserve"> </w:t>
-      </w:r>
-      <w:r>
-        <w:rPr>
-          <w:lang w:val="en-US"/>
-        </w:rPr>
-        <w:t>specifications easier to understand</w:t>
-      </w:r>
-      <w:r>
-        <w:rPr>
-          <w:lang w:val="en-US"/>
-        </w:rPr>
-        <w:t>.</w:t>
-      </w:r>
-      <w:r>
-        <w:rPr>
-          <w:lang w:val="en-US"/>
-        </w:rPr>
-        <w:t>&gt;</w:t>
-      </w:r>
-    </w:p>
-    <w:bookmarkEnd w:id="26"/>
-    <w:p>
-      <w:pPr>
-        <w:pStyle w:val="fin"/>
-        <w:jc w:val="both"/>
-        <w:rPr>
-          <w:lang w:val="en-US"/>
-        </w:rPr>
-      </w:pPr>
     </w:p>
     <w:sectPr>
-      <w:headerReference w:type="default" r:id="rId22"/>
-      <w:footerReference w:type="default" r:id="rId23"/>
-      <w:headerReference w:type="first" r:id="rId24"/>
-      <w:footerReference w:type="first" r:id="rId25"/>
+      <w:headerReference w:type="even" r:id="rId22"/>
+      <w:headerReference w:type="default" r:id="rId23"/>
+      <w:footerReference w:type="default" r:id="rId24"/>
+      <w:headerReference w:type="first" r:id="rId25"/>
+      <w:footerReference w:type="first" r:id="rId26"/>
       <w:pgSz w:w="11907" w:h="16840" w:code="9"/>
       <w:pgMar w:top="567" w:right="851" w:bottom="-1418" w:left="1134" w:header="425" w:footer="221" w:gutter="0"/>
       <w:cols w:space="720"/>
@@ -8808,6 +7778,91 @@
   <w:p>
     <w:pPr>
       <w:pStyle w:val="Header"/>
+      <w:framePr w:wrap="none" w:vAnchor="text" w:hAnchor="margin" w:y="1"/>
+      <w:rPr>
+        <w:rStyle w:val="PageNumber"/>
+      </w:rPr>
+    </w:pPr>
+    <w:r>
+      <w:rPr>
+        <w:rStyle w:val="PageNumber"/>
+      </w:rPr>
+      <w:fldChar w:fldCharType="begin"/>
+    </w:r>
+    <w:r>
+      <w:rPr>
+        <w:rStyle w:val="PageNumber"/>
+      </w:rPr>
+      <w:instrText xml:space="preserve">PAGE  </w:instrText>
+    </w:r>
+    <w:r>
+      <w:rPr>
+        <w:rStyle w:val="PageNumber"/>
+      </w:rPr>
+      <w:fldChar w:fldCharType="end"/>
+    </w:r>
+  </w:p>
+  <w:p>
+    <w:pPr>
+      <w:pStyle w:val="Header"/>
+      <w:ind w:firstLine="360"/>
+    </w:pPr>
+  </w:p>
+</w:hdr>
+</file>
+
+<file path=word/header2.xml><?xml version="1.0" encoding="utf-8"?>
+<w:hdr xmlns:wpc="http://schemas.microsoft.com/office/word/2010/wordprocessingCanvas" xmlns:mo="http://schemas.microsoft.com/office/mac/office/2008/main" xmlns:mc="http://schemas.openxmlformats.org/markup-compatibility/2006" xmlns:mv="urn:schemas-microsoft-com:mac:vml" xmlns:o="urn:schemas-microsoft-com:office:office" xmlns:r="http://schemas.openxmlformats.org/officeDocument/2006/relationships" xmlns:m="http://schemas.openxmlformats.org/officeDocument/2006/math" xmlns:v="urn:schemas-microsoft-com:vml" xmlns:wp14="http://schemas.microsoft.com/office/word/2010/wordprocessingDrawing" xmlns:wp="http://schemas.openxmlformats.org/drawingml/2006/wordprocessingDrawing" xmlns:w10="urn:schemas-microsoft-com:office:word" xmlns:w="http://schemas.openxmlformats.org/wordprocessingml/2006/main" xmlns:w14="http://schemas.microsoft.com/office/word/2010/wordml" xmlns:w15="http://schemas.microsoft.com/office/word/2012/wordml" xmlns:wpg="http://schemas.microsoft.com/office/word/2010/wordprocessingGroup" xmlns:wpi="http://schemas.microsoft.com/office/word/2010/wordprocessingInk" xmlns:wne="http://schemas.microsoft.com/office/word/2006/wordml" xmlns:wps="http://schemas.microsoft.com/office/word/2010/wordprocessingShape" mc:Ignorable="w14 w15 wp14">
+  <w:p>
+    <w:pPr>
+      <w:pStyle w:val="Header"/>
+      <w:framePr w:wrap="none" w:vAnchor="text" w:hAnchor="margin" w:y="1"/>
+      <w:rPr>
+        <w:rStyle w:val="PageNumber"/>
+        <w:sz w:val="24"/>
+      </w:rPr>
+    </w:pPr>
+    <w:r>
+      <w:rPr>
+        <w:rStyle w:val="PageNumber"/>
+        <w:sz w:val="24"/>
+      </w:rPr>
+      <w:fldChar w:fldCharType="begin"/>
+    </w:r>
+    <w:r>
+      <w:rPr>
+        <w:rStyle w:val="PageNumber"/>
+        <w:sz w:val="24"/>
+      </w:rPr>
+      <w:instrText xml:space="preserve">PAGE  </w:instrText>
+    </w:r>
+    <w:r>
+      <w:rPr>
+        <w:rStyle w:val="PageNumber"/>
+        <w:sz w:val="24"/>
+      </w:rPr>
+      <w:fldChar w:fldCharType="separate"/>
+    </w:r>
+    <w:r>
+      <w:rPr>
+        <w:rStyle w:val="PageNumber"/>
+        <w:noProof/>
+        <w:sz w:val="24"/>
+      </w:rPr>
+      <w:t>2</w:t>
+    </w:r>
+    <w:r>
+      <w:rPr>
+        <w:rStyle w:val="PageNumber"/>
+        <w:sz w:val="24"/>
+      </w:rPr>
+      <w:fldChar w:fldCharType="end"/>
+    </w:r>
+  </w:p>
+  <w:p>
+    <w:pPr>
+      <w:pStyle w:val="Header"/>
+      <w:ind w:firstLine="360"/>
     </w:pPr>
     <w:r>
       <w:rPr>
@@ -9065,7 +8120,7 @@
 </w:hdr>
 </file>
 
-<file path=word/header2.xml><?xml version="1.0" encoding="utf-8"?>
+<file path=word/header3.xml><?xml version="1.0" encoding="utf-8"?>
 <w:hdr xmlns:wpc="http://schemas.microsoft.com/office/word/2010/wordprocessingCanvas" xmlns:mo="http://schemas.microsoft.com/office/mac/office/2008/main" xmlns:mc="http://schemas.openxmlformats.org/markup-compatibility/2006" xmlns:mv="urn:schemas-microsoft-com:mac:vml" xmlns:o="urn:schemas-microsoft-com:office:office" xmlns:r="http://schemas.openxmlformats.org/officeDocument/2006/relationships" xmlns:m="http://schemas.openxmlformats.org/officeDocument/2006/math" xmlns:v="urn:schemas-microsoft-com:vml" xmlns:wp14="http://schemas.microsoft.com/office/word/2010/wordprocessingDrawing" xmlns:wp="http://schemas.openxmlformats.org/drawingml/2006/wordprocessingDrawing" xmlns:w10="urn:schemas-microsoft-com:office:word" xmlns:w="http://schemas.openxmlformats.org/wordprocessingml/2006/main" xmlns:w14="http://schemas.microsoft.com/office/word/2010/wordml" xmlns:w15="http://schemas.microsoft.com/office/word/2012/wordml" xmlns:wpg="http://schemas.microsoft.com/office/word/2010/wordprocessingGroup" xmlns:wpi="http://schemas.microsoft.com/office/word/2010/wordprocessingInk" xmlns:wne="http://schemas.microsoft.com/office/word/2006/wordml" xmlns:wps="http://schemas.microsoft.com/office/word/2010/wordprocessingShape" mc:Ignorable="w14 w15 wp14">
   <w:p>
     <w:pPr>

</xml_diff>